<commit_message>
Commented out results table code
</commit_message>
<xml_diff>
--- a/AgentPatientStimuli.m notes.docx
+++ b/AgentPatientStimuli.m notes.docx
@@ -150,7 +150,47 @@
         <w:t xml:space="preserve"> What does a struct even look like? Anything?</w:t>
       </w:r>
     </w:p>
-    <w:p>
+    <w:p/>
+    <w:p>
+      <w:r>
+        <w:t xml:space="preserve">Can probably delete the relics of </w:t>
+      </w:r>
+      <w:r>
+        <w:t xml:space="preserve">SameDiffSents </w:t>
+      </w:r>
+      <w:r>
+        <w:t xml:space="preserve">soon in AgentPatientStimuli_Materials.csv </w:t>
+      </w:r>
+      <w:r>
+        <w:t xml:space="preserve">because </w:t>
+      </w:r>
+      <w:r>
+        <w:t>they</w:t>
+      </w:r>
+      <w:r>
+        <w:t xml:space="preserve"> pretty much just feed into the results </w:t>
+      </w:r>
+      <w:r>
+        <w:t>file</w:t>
+      </w:r>
+      <w:r>
+        <w:t xml:space="preserve"> which is now nonexistent</w:t>
+      </w:r>
+    </w:p>
+    <w:p/>
+    <w:p>
+      <w:r>
+        <w:t>Currently, it works.</w:t>
+      </w:r>
+      <w:r>
+        <w:t xml:space="preserve"> </w:t>
+      </w:r>
+      <w:r>
+        <w:t>Now make it pretty an</w:t>
+      </w:r>
+      <w:r>
+        <w:t>d try to fix it if you break it.</w:t>
+      </w:r>
       <w:bookmarkStart w:id="0" w:name="_GoBack"/>
       <w:bookmarkEnd w:id="0"/>
     </w:p>

</xml_diff>

<commit_message>
Added inputs in comments for AgentPatientStimuli
</commit_message>
<xml_diff>
--- a/AgentPatientStimuli.m notes.docx
+++ b/AgentPatientStimuli.m notes.docx
@@ -190,6 +190,37 @@
       </w:r>
       <w:r>
         <w:t>d try to fix it if you break it.</w:t>
+      </w:r>
+    </w:p>
+    <w:p/>
+    <w:p>
+      <w:r>
+        <w:lastRenderedPageBreak/>
+        <w:t xml:space="preserve">Currently won’t show all the </w:t>
+      </w:r>
+      <w:r>
+        <w:t xml:space="preserve">things because I don’t know how to do OptSeq and the order comes from that, so the given order isn’t long enough. </w:t>
+      </w:r>
+      <w:r>
+        <w:t xml:space="preserve">Will </w:t>
+      </w:r>
+      <w:r>
+        <w:t xml:space="preserve">probably want </w:t>
+      </w:r>
+      <w:r>
+        <w:t xml:space="preserve">to </w:t>
+      </w:r>
+      <w:r>
+        <w:t xml:space="preserve">take out the OptSeq ordering stuff and just </w:t>
+      </w:r>
+      <w:r>
+        <w:t xml:space="preserve">make a manual </w:t>
+      </w:r>
+      <w:r>
+        <w:t xml:space="preserve">1-60 order, </w:t>
+      </w:r>
+      <w:r>
+        <w:t>but that might set the script back in the big picture because we’ll need to build OptSeq back in eventually.</w:t>
       </w:r>
       <w:bookmarkStart w:id="0" w:name="_GoBack"/>
       <w:bookmarkEnd w:id="0"/>

</xml_diff>

<commit_message>
TextToImage now takes in a whole column of sentences
</commit_message>
<xml_diff>
--- a/AgentPatientStimuli.m notes.docx
+++ b/AgentPatientStimuli.m notes.docx
@@ -259,6 +259,10 @@
         <w:t xml:space="preserve"> is there excessive lag buildup?</w:t>
       </w:r>
     </w:p>
+    <w:p>
+      <w:bookmarkStart w:id="0" w:name="_GoBack"/>
+      <w:bookmarkEnd w:id="0"/>
+    </w:p>
     <w:p/>
     <w:p/>
     <w:p>
@@ -396,8 +400,6 @@
       <w:r>
         <w:t>What specifically do we want out of the results file?</w:t>
       </w:r>
-      <w:bookmarkStart w:id="0" w:name="_GoBack"/>
-      <w:bookmarkEnd w:id="0"/>
     </w:p>
     <w:sectPr>
       <w:pgSz w:w="12240" w:h="15840"/>

</xml_diff>

<commit_message>
Deleted lang stims concatenated.csv; created columns in AgentPatientStimuli_materials for passive versions of sentences
</commit_message>
<xml_diff>
--- a/AgentPatientStimuli.m notes.docx
+++ b/AgentPatientStimuli.m notes.docx
@@ -260,9 +260,21 @@
       </w:r>
     </w:p>
     <w:p>
-      <w:bookmarkStart w:id="0" w:name="_GoBack"/>
-      <w:bookmarkEnd w:id="0"/>
-    </w:p>
+      <w:r>
+        <w:t>Do you get the right error messages if there’s an input error?</w:t>
+      </w:r>
+    </w:p>
+    <w:p>
+      <w:r>
+        <w:t>Is anything being overwritten?</w:t>
+      </w:r>
+    </w:p>
+    <w:p>
+      <w:r>
+        <w:t>Are the correct materials being read in?</w:t>
+      </w:r>
+    </w:p>
+    <w:p/>
     <w:p/>
     <w:p/>
     <w:p>
@@ -317,22 +329,9 @@
       <w:r>
         <w:t>TextToImage</w:t>
       </w:r>
-    </w:p>
-    <w:p>
-      <w:r>
-        <w:t xml:space="preserve">Explain further direction: </w:t>
-      </w:r>
-      <w:r>
-        <w:t xml:space="preserve">feed </w:t>
-      </w:r>
-      <w:r>
-        <w:t xml:space="preserve">in </w:t>
-      </w:r>
-      <w:r>
-        <w:t>all the text (what for?)</w:t>
-      </w:r>
-    </w:p>
-    <w:p/>
+      <w:bookmarkStart w:id="0" w:name="_GoBack"/>
+      <w:bookmarkEnd w:id="0"/>
+    </w:p>
     <w:p/>
     <w:p>
       <w:pPr>

</xml_diff>

<commit_message>
Added a flip condition, deleted OrdersAP
</commit_message>
<xml_diff>
--- a/AgentPatientStimuli.m notes.docx
+++ b/AgentPatientStimuli.m notes.docx
@@ -2,6 +2,9 @@
 <file path=word/document.xml><?xml version="1.0" encoding="utf-8"?>
 <w:document xmlns:wpc="http://schemas.microsoft.com/office/word/2010/wordprocessingCanvas" xmlns:mo="http://schemas.microsoft.com/office/mac/office/2008/main" xmlns:mc="http://schemas.openxmlformats.org/markup-compatibility/2006" xmlns:mv="urn:schemas-microsoft-com:mac:vml" xmlns:o="urn:schemas-microsoft-com:office:office" xmlns:r="http://schemas.openxmlformats.org/officeDocument/2006/relationships" xmlns:m="http://schemas.openxmlformats.org/officeDocument/2006/math" xmlns:v="urn:schemas-microsoft-com:vml" xmlns:wp14="http://schemas.microsoft.com/office/word/2010/wordprocessingDrawing" xmlns:wp="http://schemas.openxmlformats.org/drawingml/2006/wordprocessingDrawing" xmlns:w10="urn:schemas-microsoft-com:office:word" xmlns:w="http://schemas.openxmlformats.org/wordprocessingml/2006/main" xmlns:w14="http://schemas.microsoft.com/office/word/2010/wordml" xmlns:w15="http://schemas.microsoft.com/office/word/2012/wordml" xmlns:wpg="http://schemas.microsoft.com/office/word/2010/wordprocessingGroup" xmlns:wpi="http://schemas.microsoft.com/office/word/2010/wordprocessingInk" xmlns:wne="http://schemas.microsoft.com/office/word/2006/wordml" xmlns:wps="http://schemas.microsoft.com/office/word/2010/wordprocessingShape" mc:Ignorable="w14 w15 wp14">
   <w:body>
+    <w:p/>
+    <w:p/>
+    <w:p/>
     <w:p>
       <w:r>
         <w:t>Make sure inputs are valid</w:t>
@@ -176,6 +179,7 @@
     <w:p/>
     <w:p>
       <w:r>
+        <w:lastRenderedPageBreak/>
         <w:t xml:space="preserve">Big thing: get OptSeq working. </w:t>
       </w:r>
       <w:r>
@@ -329,8 +333,6 @@
       <w:r>
         <w:t>TextToImage</w:t>
       </w:r>
-      <w:bookmarkStart w:id="0" w:name="_GoBack"/>
-      <w:bookmarkEnd w:id="0"/>
     </w:p>
     <w:p/>
     <w:p>
@@ -399,6 +401,53 @@
       <w:r>
         <w:t>What specifically do we want out of the results file?</w:t>
       </w:r>
+      <w:r>
+        <w:t xml:space="preserve"> (Order used – clarify?)</w:t>
+      </w:r>
+    </w:p>
+    <w:p/>
+    <w:p>
+      <w:pPr>
+        <w:rPr>
+          <w:b/>
+        </w:rPr>
+      </w:pPr>
+      <w:r>
+        <w:rPr>
+          <w:b/>
+        </w:rPr>
+        <w:t>Stuff to do</w:t>
+      </w:r>
+    </w:p>
+    <w:p>
+      <w:r>
+        <w:t xml:space="preserve">Check outputs </w:t>
+      </w:r>
+      <w:r>
+        <w:t>of AgentPatientStimuli.m</w:t>
+      </w:r>
+    </w:p>
+    <w:p>
+      <w:r>
+        <w:t>Write up paragraphs</w:t>
+      </w:r>
+    </w:p>
+    <w:p>
+      <w:r>
+        <w:t>Read about OptSeq</w:t>
+      </w:r>
+    </w:p>
+    <w:p/>
+    <w:p/>
+    <w:p>
+      <w:r>
+        <w:t xml:space="preserve">Gets down to </w:t>
+      </w:r>
+      <w:r>
+        <w:t>Zach Star is shaking Kyle Square (last one)</w:t>
+      </w:r>
+      <w:bookmarkStart w:id="0" w:name="_GoBack"/>
+      <w:bookmarkEnd w:id="0"/>
     </w:p>
     <w:sectPr>
       <w:pgSz w:w="12240" w:h="15840"/>

</xml_diff>

<commit_message>
changed ActPas_SEM_DIFF to Stimulus (condition name), changed ntp to 720, changed Order1 to new compatible optseq file, moved opts to orders folder
</commit_message>
<xml_diff>
--- a/AgentPatientStimuli.m notes.docx
+++ b/AgentPatientStimuli.m notes.docx
@@ -361,22 +361,6 @@
     </w:p>
     <w:p>
       <w:r>
-        <w:t xml:space="preserve">How do I </w:t>
-      </w:r>
-      <w:r>
-        <w:t xml:space="preserve">get OptSeq to show </w:t>
-      </w:r>
-      <w:r>
-        <w:t>all the materials?</w:t>
-      </w:r>
-    </w:p>
-    <w:p>
-      <w:r>
-        <w:t>What are the permutations of highlight, flip, and [everything else] that should be presented?</w:t>
-      </w:r>
-    </w:p>
-    <w:p>
-      <w:r>
         <w:t>What’s t</w:t>
       </w:r>
       <w:r>
@@ -403,6 +387,17 @@
       </w:r>
       <w:r>
         <w:t xml:space="preserve"> (Order used – clarify?)</w:t>
+      </w:r>
+    </w:p>
+    <w:p>
+      <w:r>
+        <w:t>How do m</w:t>
+      </w:r>
+      <w:r>
+        <w:t xml:space="preserve">ultiple runs work in the script, and how can I integrate that with </w:t>
+      </w:r>
+      <w:r>
+        <w:t>flip?</w:t>
       </w:r>
     </w:p>
     <w:p/>
@@ -454,9 +449,24 @@
       <w:r>
         <w:t>of NULL</w:t>
       </w:r>
+    </w:p>
+    <w:p>
+      <w:r>
+        <w:t xml:space="preserve">Perhaps do </w:t>
+      </w:r>
+      <w:r>
+        <w:t xml:space="preserve">conditions for flip? then create another file </w:t>
+      </w:r>
+      <w:r>
+        <w:t>using</w:t>
+      </w:r>
       <w:bookmarkStart w:id="0" w:name="_GoBack"/>
       <w:bookmarkEnd w:id="0"/>
-    </w:p>
+      <w:r>
+        <w:t xml:space="preserve"> find-and-replace</w:t>
+      </w:r>
+    </w:p>
+    <w:p/>
     <w:sectPr>
       <w:pgSz w:w="12240" w:h="15840"/>
       <w:pgMar w:top="1440" w:right="1440" w:bottom="1440" w:left="1440" w:header="720" w:footer="720" w:gutter="0"/>

</xml_diff>

<commit_message>
Created A1-E1 order files; added optseq parameter comment in AgentPatientStimuliScratch.m; reworked materials file to have Active/Passive as conditions
</commit_message>
<xml_diff>
--- a/AgentPatientStimuli.m notes.docx
+++ b/AgentPatientStimuli.m notes.docx
@@ -400,6 +400,16 @@
         <w:t>flip?</w:t>
       </w:r>
     </w:p>
+    <w:p>
+      <w:r>
+        <w:t>Do we want to vary the orders</w:t>
+      </w:r>
+      <w:r>
+        <w:t>?</w:t>
+      </w:r>
+      <w:bookmarkStart w:id="0" w:name="_GoBack"/>
+      <w:bookmarkEnd w:id="0"/>
+    </w:p>
     <w:p/>
     <w:p>
       <w:pPr>
@@ -416,20 +426,17 @@
     </w:p>
     <w:p>
       <w:r>
-        <w:t xml:space="preserve">Check outputs </w:t>
-      </w:r>
-      <w:r>
-        <w:t>of AgentPatientStimuli.m</w:t>
-      </w:r>
-    </w:p>
-    <w:p>
-      <w:r>
-        <w:t>Write up paragraphs</w:t>
-      </w:r>
-    </w:p>
-    <w:p>
-      <w:r>
-        <w:t>Read about OptSeq</w:t>
+        <w:t>Get correct outputs</w:t>
+      </w:r>
+    </w:p>
+    <w:p>
+      <w:r>
+        <w:t>Get the code working</w:t>
+      </w:r>
+    </w:p>
+    <w:p>
+      <w:r>
+        <w:t>Get flip doing its thing</w:t>
       </w:r>
     </w:p>
     <w:p/>
@@ -460,8 +467,6 @@
       <w:r>
         <w:t>using</w:t>
       </w:r>
-      <w:bookmarkStart w:id="0" w:name="_GoBack"/>
-      <w:bookmarkEnd w:id="0"/>
       <w:r>
         <w:t xml:space="preserve"> find-and-replace</w:t>
       </w:r>

</xml_diff>